<commit_message>
update lab03 ngay 24/9
</commit_message>
<xml_diff>
--- a/BT3/report/Lab03_Võ Thị Thương_3122410408.docx
+++ b/BT3/report/Lab03_Võ Thị Thương_3122410408.docx
@@ -3594,7 +3594,485 @@
           <w:sz w:val="26"/>
           <w:szCs w:val="26"/>
         </w:rPr>
-        <w:t xml:space="preserve">CHƯƠNG III: TỔNG QUAN, PHÂN LOẠI VÀ CHUẨN ĐOÁN, THẢO LUẬN CÁC LỚP GLUCOSE VÀ ĐIỀU TRỊ </w:t>
+        <w:t xml:space="preserve">CHƯƠNG III: TỔNG QUAN, PHÂN LOẠI VÀ CHUẨN ĐOÁN CÁC LỚP GLUCOSE VÀ ĐIỀU TRỊ </w:t>
+      </w:r>
+    </w:p>
+    <w:p>
+      <w:pPr>
+        <w:pStyle w:val="ListParagraph"/>
+        <w:numPr>
+          <w:ilvl w:val="0"/>
+          <w:numId w:val="12"/>
+        </w:numPr>
+        <w:rPr>
+          <w:rFonts w:ascii="Times New Roman" w:hAnsi="Times New Roman" w:cs="Times New Roman"/>
+          <w:b/>
+          <w:bCs/>
+          <w:sz w:val="26"/>
+          <w:szCs w:val="26"/>
+        </w:rPr>
+      </w:pPr>
+      <w:r>
+        <w:rPr>
+          <w:rFonts w:ascii="Times New Roman" w:hAnsi="Times New Roman" w:cs="Times New Roman"/>
+          <w:b/>
+          <w:bCs/>
+          <w:sz w:val="26"/>
+          <w:szCs w:val="26"/>
+        </w:rPr>
+        <w:t>Tổng quan</w:t>
+      </w:r>
+    </w:p>
+    <w:p>
+      <w:pPr>
+        <w:pStyle w:val="ListParagraph"/>
+        <w:numPr>
+          <w:ilvl w:val="0"/>
+          <w:numId w:val="12"/>
+        </w:numPr>
+        <w:rPr>
+          <w:rFonts w:ascii="Times New Roman" w:hAnsi="Times New Roman" w:cs="Times New Roman"/>
+          <w:b/>
+          <w:bCs/>
+          <w:sz w:val="26"/>
+          <w:szCs w:val="26"/>
+        </w:rPr>
+      </w:pPr>
+      <w:r>
+        <w:rPr>
+          <w:rFonts w:ascii="Times New Roman" w:hAnsi="Times New Roman" w:cs="Times New Roman"/>
+          <w:b/>
+          <w:bCs/>
+          <w:sz w:val="26"/>
+          <w:szCs w:val="26"/>
+        </w:rPr>
+        <w:t>Phân loại và chuẩn đoán</w:t>
+      </w:r>
+    </w:p>
+    <w:p>
+      <w:pPr>
+        <w:pStyle w:val="ListParagraph"/>
+        <w:numPr>
+          <w:ilvl w:val="1"/>
+          <w:numId w:val="12"/>
+        </w:numPr>
+        <w:rPr>
+          <w:rFonts w:ascii="Times New Roman" w:hAnsi="Times New Roman" w:cs="Times New Roman"/>
+          <w:b/>
+          <w:bCs/>
+          <w:sz w:val="26"/>
+          <w:szCs w:val="26"/>
+        </w:rPr>
+      </w:pPr>
+      <w:r>
+        <w:rPr>
+          <w:rFonts w:ascii="Times New Roman" w:hAnsi="Times New Roman" w:cs="Times New Roman"/>
+          <w:b/>
+          <w:bCs/>
+          <w:sz w:val="26"/>
+          <w:szCs w:val="26"/>
+        </w:rPr>
+        <w:t>Phân loại chi tiết</w:t>
+      </w:r>
+    </w:p>
+    <w:p>
+      <w:pPr>
+        <w:ind w:left="720" w:firstLine="720"/>
+        <w:rPr>
+          <w:rFonts w:ascii="Times New Roman" w:hAnsi="Times New Roman" w:cs="Times New Roman"/>
+          <w:sz w:val="26"/>
+          <w:szCs w:val="26"/>
+        </w:rPr>
+      </w:pPr>
+      <w:r>
+        <w:rPr>
+          <w:rFonts w:ascii="Times New Roman" w:hAnsi="Times New Roman" w:cs="Times New Roman"/>
+          <w:sz w:val="26"/>
+          <w:szCs w:val="26"/>
+        </w:rPr>
+        <w:t>Tài liệu phân loại bệnh tiểu đường thành ba nhóm chính, dựa trên các đặc điểm lâm sàng và sinh lý:</w:t>
+      </w:r>
+    </w:p>
+    <w:p>
+      <w:pPr>
+        <w:pStyle w:val="ListParagraph"/>
+        <w:numPr>
+          <w:ilvl w:val="0"/>
+          <w:numId w:val="14"/>
+        </w:numPr>
+        <w:ind w:left="1800"/>
+        <w:rPr>
+          <w:rFonts w:ascii="Times New Roman" w:hAnsi="Times New Roman" w:cs="Times New Roman"/>
+          <w:sz w:val="26"/>
+          <w:szCs w:val="26"/>
+        </w:rPr>
+      </w:pPr>
+      <w:r>
+        <w:rPr>
+          <w:rFonts w:ascii="Times New Roman" w:hAnsi="Times New Roman" w:cs="Times New Roman"/>
+          <w:sz w:val="26"/>
+          <w:szCs w:val="26"/>
+        </w:rPr>
+        <w:t>Bệnh tiểu đường phụ thuộc insulin (IDDM, Type I): Loại này có đặc điểm là thiếu insulin trầm trọng, khởi phát đột ngột và thường dẫn đến nhiễm toan ceton. Bệnh nhân cần tiêm insulin hàng ngày để duy trì sự sống. Tài liệu nhấn mạnh rằng loại này có thể xảy ra ở mọi lứa tuổi, không chỉ ở người trẻ tuổi.</w:t>
+      </w:r>
+    </w:p>
+    <w:p>
+      <w:pPr>
+        <w:numPr>
+          <w:ilvl w:val="0"/>
+          <w:numId w:val="15"/>
+        </w:numPr>
+        <w:tabs>
+          <w:tab w:val="clear" w:pos="1440"/>
+          <w:tab w:val="num" w:pos="1800"/>
+        </w:tabs>
+        <w:ind w:left="1800"/>
+        <w:rPr>
+          <w:rFonts w:ascii="Times New Roman" w:hAnsi="Times New Roman" w:cs="Times New Roman"/>
+          <w:sz w:val="26"/>
+          <w:szCs w:val="26"/>
+        </w:rPr>
+      </w:pPr>
+      <w:r>
+        <w:rPr>
+          <w:rFonts w:ascii="Times New Roman" w:hAnsi="Times New Roman" w:cs="Times New Roman"/>
+          <w:sz w:val="26"/>
+          <w:szCs w:val="26"/>
+        </w:rPr>
+        <w:t>Bệnh tiểu đường không phụ thuộc insulin (NIDDM, Type II): Loại này không phụ thuộc vào insulin để duy trì sự sống. NIDDM thường khởi phát ở người trưởng thành và được chia thành hai nhóm phụ: béo phì và không béo phì.</w:t>
+      </w:r>
+    </w:p>
+    <w:p>
+      <w:pPr>
+        <w:numPr>
+          <w:ilvl w:val="0"/>
+          <w:numId w:val="15"/>
+        </w:numPr>
+        <w:tabs>
+          <w:tab w:val="clear" w:pos="1440"/>
+          <w:tab w:val="num" w:pos="1800"/>
+        </w:tabs>
+        <w:ind w:left="1800"/>
+        <w:rPr>
+          <w:rFonts w:ascii="Times New Roman" w:hAnsi="Times New Roman" w:cs="Times New Roman"/>
+          <w:sz w:val="26"/>
+          <w:szCs w:val="26"/>
+        </w:rPr>
+      </w:pPr>
+      <w:r>
+        <w:rPr>
+          <w:rFonts w:ascii="Times New Roman" w:hAnsi="Times New Roman" w:cs="Times New Roman"/>
+          <w:sz w:val="26"/>
+          <w:szCs w:val="26"/>
+        </w:rPr>
+        <w:t>Các loại tiểu đường khác: Đây là nhóm lớn bao gồm tiểu đường do các nguyên nhân cụ thể, như bệnh tụy, bệnh nội tiết, hoặc do hóa chất/thuốc (ví dụ: tiểu đường do sử dụng corticosteroid).</w:t>
+      </w:r>
+    </w:p>
+    <w:p>
+      <w:pPr>
+        <w:numPr>
+          <w:ilvl w:val="0"/>
+          <w:numId w:val="15"/>
+        </w:numPr>
+        <w:tabs>
+          <w:tab w:val="clear" w:pos="1440"/>
+          <w:tab w:val="num" w:pos="1800"/>
+        </w:tabs>
+        <w:ind w:left="1800"/>
+        <w:rPr>
+          <w:rFonts w:ascii="Times New Roman" w:hAnsi="Times New Roman" w:cs="Times New Roman"/>
+          <w:sz w:val="26"/>
+          <w:szCs w:val="26"/>
+        </w:rPr>
+      </w:pPr>
+      <w:r>
+        <w:rPr>
+          <w:rFonts w:ascii="Times New Roman" w:hAnsi="Times New Roman" w:cs="Times New Roman"/>
+          <w:sz w:val="26"/>
+          <w:szCs w:val="26"/>
+        </w:rPr>
+        <w:lastRenderedPageBreak/>
+        <w:t>Tiểu đường thai kỳ (Gestational Diabetes): Đây là một phân loại riêng dành cho tình trạng không dung nạp glucose phát triển hoặc được phát hiện lần đầu tiên trong thời kỳ mang thai.</w:t>
+      </w:r>
+    </w:p>
+    <w:p>
+      <w:pPr>
+        <w:pStyle w:val="ListParagraph"/>
+        <w:numPr>
+          <w:ilvl w:val="1"/>
+          <w:numId w:val="12"/>
+        </w:numPr>
+        <w:rPr>
+          <w:rFonts w:ascii="Times New Roman" w:hAnsi="Times New Roman" w:cs="Times New Roman"/>
+          <w:b/>
+          <w:bCs/>
+          <w:sz w:val="26"/>
+          <w:szCs w:val="26"/>
+        </w:rPr>
+      </w:pPr>
+      <w:r>
+        <w:rPr>
+          <w:rFonts w:ascii="Times New Roman" w:hAnsi="Times New Roman" w:cs="Times New Roman"/>
+          <w:b/>
+          <w:bCs/>
+          <w:sz w:val="26"/>
+          <w:szCs w:val="26"/>
+        </w:rPr>
+        <w:t>Các danh mục khác về dung nạp glucose</w:t>
+      </w:r>
+    </w:p>
+    <w:p>
+      <w:pPr>
+        <w:pStyle w:val="NormalWeb"/>
+        <w:numPr>
+          <w:ilvl w:val="2"/>
+          <w:numId w:val="17"/>
+        </w:numPr>
+        <w:spacing w:before="240" w:beforeAutospacing="0" w:after="0" w:afterAutospacing="0"/>
+        <w:textAlignment w:val="baseline"/>
+        <w:rPr>
+          <w:color w:val="000000"/>
+          <w:sz w:val="26"/>
+          <w:szCs w:val="26"/>
+        </w:rPr>
+      </w:pPr>
+      <w:r>
+        <w:rPr>
+          <w:color w:val="000000"/>
+          <w:sz w:val="26"/>
+          <w:szCs w:val="26"/>
+        </w:rPr>
+        <w:t>Tài liệu cũng giới thiệu các danh mục cho những người không bị tiểu đường nhưng có mức đường huyết bất thường:</w:t>
+      </w:r>
+    </w:p>
+    <w:p>
+      <w:pPr>
+        <w:pStyle w:val="NormalWeb"/>
+        <w:numPr>
+          <w:ilvl w:val="2"/>
+          <w:numId w:val="17"/>
+        </w:numPr>
+        <w:spacing w:before="0" w:beforeAutospacing="0" w:after="0" w:afterAutospacing="0"/>
+        <w:textAlignment w:val="baseline"/>
+        <w:rPr>
+          <w:color w:val="000000"/>
+          <w:sz w:val="26"/>
+          <w:szCs w:val="26"/>
+        </w:rPr>
+      </w:pPr>
+      <w:r>
+        <w:rPr>
+          <w:color w:val="000000"/>
+          <w:sz w:val="26"/>
+          <w:szCs w:val="26"/>
+        </w:rPr>
+        <w:t>Không dung nạp glucose (IGT): Thuật ngữ này được sử dụng cho những người có mức glucose huyết tương ở mức trung gian giữa bình thường và tiểu đường. Tài liệu đề xuất loại bỏ các thuật ngữ cũ như "tiểu đường hóa học" để tránh gây hoang mang không cần thiết cho bệnh nhân.</w:t>
+      </w:r>
+    </w:p>
+    <w:p>
+      <w:pPr>
+        <w:pStyle w:val="NormalWeb"/>
+        <w:numPr>
+          <w:ilvl w:val="2"/>
+          <w:numId w:val="17"/>
+        </w:numPr>
+        <w:spacing w:before="0" w:beforeAutospacing="0" w:after="0" w:afterAutospacing="0"/>
+        <w:textAlignment w:val="baseline"/>
+        <w:rPr>
+          <w:color w:val="000000"/>
+          <w:sz w:val="26"/>
+          <w:szCs w:val="26"/>
+        </w:rPr>
+      </w:pPr>
+      <w:r>
+        <w:rPr>
+          <w:color w:val="000000"/>
+          <w:sz w:val="26"/>
+          <w:szCs w:val="26"/>
+        </w:rPr>
+        <w:t>Tiền sử bất thường về dung nạp glucose (PrevAGT): Đây là những người trước đây từng có chẩn đoán tăng đường huyết nhưng hiện tại đã trở lại bình thường.</w:t>
+      </w:r>
+    </w:p>
+    <w:p>
+      <w:pPr>
+        <w:pStyle w:val="NormalWeb"/>
+        <w:numPr>
+          <w:ilvl w:val="2"/>
+          <w:numId w:val="17"/>
+        </w:numPr>
+        <w:spacing w:before="0" w:beforeAutospacing="0" w:after="240" w:afterAutospacing="0"/>
+        <w:textAlignment w:val="baseline"/>
+        <w:rPr>
+          <w:color w:val="000000"/>
+          <w:sz w:val="26"/>
+          <w:szCs w:val="26"/>
+        </w:rPr>
+      </w:pPr>
+      <w:r>
+        <w:rPr>
+          <w:color w:val="000000"/>
+          <w:sz w:val="26"/>
+          <w:szCs w:val="26"/>
+        </w:rPr>
+        <w:t>Tiềm năng bất thường về dung nạp glucose (PotAGT): Đây là những người chưa từng có biểu hiện bất thường nhưng có nguy cơ mắc bệnh cao, ví dụ: người có tiền sử gia đình, người có gen liên quan, hoặc phụ nữ từng bị tiểu đường thai kỳ.</w:t>
+      </w:r>
+    </w:p>
+    <w:p>
+      <w:pPr>
+        <w:pStyle w:val="ListParagraph"/>
+        <w:numPr>
+          <w:ilvl w:val="1"/>
+          <w:numId w:val="12"/>
+        </w:numPr>
+        <w:rPr>
+          <w:rFonts w:ascii="Times New Roman" w:hAnsi="Times New Roman" w:cs="Times New Roman"/>
+          <w:b/>
+          <w:bCs/>
+          <w:sz w:val="26"/>
+          <w:szCs w:val="26"/>
+        </w:rPr>
+      </w:pPr>
+      <w:r>
+        <w:rPr>
+          <w:rFonts w:ascii="Times New Roman" w:hAnsi="Times New Roman" w:cs="Times New Roman"/>
+          <w:b/>
+          <w:bCs/>
+          <w:sz w:val="26"/>
+          <w:szCs w:val="26"/>
+        </w:rPr>
+        <w:t>Tiêu chí chuẩn đoán</w:t>
+      </w:r>
+    </w:p>
+    <w:p>
+      <w:pPr>
+        <w:ind w:left="1440"/>
+        <w:rPr>
+          <w:rFonts w:ascii="Times New Roman" w:hAnsi="Times New Roman" w:cs="Times New Roman"/>
+          <w:sz w:val="26"/>
+          <w:szCs w:val="26"/>
+        </w:rPr>
+      </w:pPr>
+      <w:r>
+        <w:rPr>
+          <w:rFonts w:ascii="Times New Roman" w:hAnsi="Times New Roman" w:cs="Times New Roman"/>
+          <w:sz w:val="26"/>
+          <w:szCs w:val="26"/>
+        </w:rPr>
+        <w:t>Tài liệu cung cấp các tiêu chí cụ thể để chẩn đoán tiểu đường dựa trên kết quả xét nghiệm glucose huyết tương:</w:t>
+      </w:r>
+    </w:p>
+    <w:p>
+      <w:pPr>
+        <w:numPr>
+          <w:ilvl w:val="0"/>
+          <w:numId w:val="21"/>
+        </w:numPr>
+        <w:rPr>
+          <w:rFonts w:ascii="Times New Roman" w:hAnsi="Times New Roman" w:cs="Times New Roman"/>
+          <w:sz w:val="26"/>
+          <w:szCs w:val="26"/>
+        </w:rPr>
+      </w:pPr>
+      <w:r>
+        <w:rPr>
+          <w:rFonts w:ascii="Times New Roman" w:hAnsi="Times New Roman" w:cs="Times New Roman"/>
+          <w:sz w:val="26"/>
+          <w:szCs w:val="26"/>
+        </w:rPr>
+        <w:t>Đối với người lớn không mang thai: Chẩn đoán được xác nhận khi một trong các điều kiện sau xảy ra:</w:t>
+      </w:r>
+    </w:p>
+    <w:p>
+      <w:pPr>
+        <w:numPr>
+          <w:ilvl w:val="0"/>
+          <w:numId w:val="19"/>
+        </w:numPr>
+        <w:tabs>
+          <w:tab w:val="num" w:pos="720"/>
+        </w:tabs>
+        <w:rPr>
+          <w:rFonts w:ascii="Times New Roman" w:hAnsi="Times New Roman" w:cs="Times New Roman"/>
+          <w:sz w:val="26"/>
+          <w:szCs w:val="26"/>
+        </w:rPr>
+      </w:pPr>
+      <w:r>
+        <w:rPr>
+          <w:rFonts w:ascii="Times New Roman" w:hAnsi="Times New Roman" w:cs="Times New Roman"/>
+          <w:sz w:val="26"/>
+          <w:szCs w:val="26"/>
+        </w:rPr>
+        <w:t>Có các triệu chứng cổ điển của bệnh tiểu đường (như khát nước, tiểu nhiều) và mức glucose huyết tương ngẫu nhiên ≥ 200 mg/dl.</w:t>
+      </w:r>
+    </w:p>
+    <w:p>
+      <w:pPr>
+        <w:numPr>
+          <w:ilvl w:val="0"/>
+          <w:numId w:val="19"/>
+        </w:numPr>
+        <w:tabs>
+          <w:tab w:val="num" w:pos="720"/>
+        </w:tabs>
+        <w:rPr>
+          <w:rFonts w:ascii="Times New Roman" w:hAnsi="Times New Roman" w:cs="Times New Roman"/>
+          <w:sz w:val="26"/>
+          <w:szCs w:val="26"/>
+        </w:rPr>
+      </w:pPr>
+      <w:r>
+        <w:rPr>
+          <w:rFonts w:ascii="Times New Roman" w:hAnsi="Times New Roman" w:cs="Times New Roman"/>
+          <w:sz w:val="26"/>
+          <w:szCs w:val="26"/>
+        </w:rPr>
+        <w:t>Mức glucose huyết tương lúc đói ≥ 140 mg/dl trong hai lần xét nghiệm riêng biệt.</w:t>
+      </w:r>
+    </w:p>
+    <w:p>
+      <w:pPr>
+        <w:numPr>
+          <w:ilvl w:val="0"/>
+          <w:numId w:val="19"/>
+        </w:numPr>
+        <w:tabs>
+          <w:tab w:val="num" w:pos="720"/>
+        </w:tabs>
+        <w:rPr>
+          <w:rFonts w:ascii="Times New Roman" w:hAnsi="Times New Roman" w:cs="Times New Roman"/>
+          <w:sz w:val="26"/>
+          <w:szCs w:val="26"/>
+        </w:rPr>
+      </w:pPr>
+      <w:r>
+        <w:rPr>
+          <w:rFonts w:ascii="Times New Roman" w:hAnsi="Times New Roman" w:cs="Times New Roman"/>
+          <w:sz w:val="26"/>
+          <w:szCs w:val="26"/>
+        </w:rPr>
+        <w:t>Kết quả xét nghiệm dung nạp glucose đường uống (OGTT) cho thấy mức glucose huyết tương ở 2 giờ ≥ 200 mg/dl.</w:t>
+      </w:r>
+    </w:p>
+    <w:p>
+      <w:pPr>
+        <w:numPr>
+          <w:ilvl w:val="0"/>
+          <w:numId w:val="22"/>
+        </w:numPr>
+        <w:rPr>
+          <w:rFonts w:ascii="Times New Roman" w:hAnsi="Times New Roman" w:cs="Times New Roman"/>
+          <w:sz w:val="26"/>
+          <w:szCs w:val="26"/>
+        </w:rPr>
+      </w:pPr>
+      <w:r>
+        <w:rPr>
+          <w:rFonts w:ascii="Times New Roman" w:hAnsi="Times New Roman" w:cs="Times New Roman"/>
+          <w:sz w:val="26"/>
+          <w:szCs w:val="26"/>
+        </w:rPr>
+        <w:t>Đối với trẻ em: Có thể chẩn đoán khi có các triệu chứng cổ điển và mức glucose huyết tương ngẫu nhiên &gt; 200 mg/dl. Việc thực hiện OGTT không bắt buộc nếu các triệu chứng và mức đường huyết đã đủ rõ ràng.</w:t>
       </w:r>
     </w:p>
     <w:p>
@@ -3693,6 +4171,7 @@
           <w:sz w:val="26"/>
           <w:szCs w:val="26"/>
         </w:rPr>
+        <w:lastRenderedPageBreak/>
         <w:t>Chuẩn bị dữ liệu</w:t>
       </w:r>
     </w:p>
@@ -3761,6 +4240,119 @@
 <file path=word/numbering.xml><?xml version="1.0" encoding="utf-8"?>
 <w:numbering xmlns:wpc="http://schemas.microsoft.com/office/word/2010/wordprocessingCanvas" xmlns:cx="http://schemas.microsoft.com/office/drawing/2014/chartex" xmlns:cx1="http://schemas.microsoft.com/office/drawing/2015/9/8/chartex" xmlns:cx2="http://schemas.microsoft.com/office/drawing/2015/10/21/chartex" xmlns:cx3="http://schemas.microsoft.com/office/drawing/2016/5/9/chartex" xmlns:cx4="http://schemas.microsoft.com/office/drawing/2016/5/10/chartex" xmlns:cx5="http://schemas.microsoft.com/office/drawing/2016/5/11/chartex" xmlns:cx6="http://schemas.microsoft.com/office/drawing/2016/5/12/chartex" xmlns:cx7="http://schemas.microsoft.com/office/drawing/2016/5/13/chartex" xmlns:cx8="http://schemas.microsoft.com/office/drawing/2016/5/14/chartex" xmlns:mc="http://schemas.openxmlformats.org/markup-compatibility/2006" xmlns:aink="http://schemas.microsoft.com/office/drawing/2016/ink" xmlns:am3d="http://schemas.microsoft.com/office/drawing/2017/model3d" xmlns:o="urn:schemas-microsoft-com:office:office" xmlns:oel="http://schemas.microsoft.com/office/2019/extlst" xmlns:r="http://schemas.openxmlformats.org/officeDocument/2006/relationships" xmlns:m="http://schemas.openxmlformats.org/officeDocument/2006/math" xmlns:v="urn:schemas-microsoft-com:vml" xmlns:wp14="http://schemas.microsoft.com/office/word/2010/wordprocessingDrawing" xmlns:wp="http://schemas.openxmlformats.org/drawingml/2006/wordprocessingDrawing" xmlns:w10="urn:schemas-microsoft-com:office:word" xmlns:w="http://schemas.openxmlformats.org/wordprocessingml/2006/main" xmlns:w14="http://schemas.microsoft.com/office/word/2010/wordml" xmlns:w15="http://schemas.microsoft.com/office/word/2012/wordml" xmlns:w16cex="http://schemas.microsoft.com/office/word/2018/wordml/cex" xmlns:w16cid="http://schemas.microsoft.com/office/word/2016/wordml/cid" xmlns:w16="http://schemas.microsoft.com/office/word/2018/wordml" xmlns:w16du="http://schemas.microsoft.com/office/word/2023/wordml/word16du" xmlns:w16sdtdh="http://schemas.microsoft.com/office/word/2020/wordml/sdtdatahash" xmlns:w16sdtfl="http://schemas.microsoft.com/office/word/2024/wordml/sdtformatlock" xmlns:w16se="http://schemas.microsoft.com/office/word/2015/wordml/symex" xmlns:wpg="http://schemas.microsoft.com/office/word/2010/wordprocessingGroup" xmlns:wpi="http://schemas.microsoft.com/office/word/2010/wordprocessingInk" xmlns:wne="http://schemas.microsoft.com/office/word/2006/wordml" xmlns:wps="http://schemas.microsoft.com/office/word/2010/wordprocessingShape" mc:Ignorable="w14 w15 w16se w16cid w16 w16cex w16sdtdh w16sdtfl w16du wp14">
   <w:abstractNum w:abstractNumId="0" w15:restartNumberingAfterBreak="0">
+    <w:nsid w:val="0826405D"/>
+    <w:multiLevelType w:val="hybridMultilevel"/>
+    <w:tmpl w:val="398064A0"/>
+    <w:lvl w:ilvl="0" w:tplc="23CC8E58">
+      <w:start w:val="2"/>
+      <w:numFmt w:val="bullet"/>
+      <w:lvlText w:val="-"/>
+      <w:lvlJc w:val="left"/>
+      <w:pPr>
+        <w:ind w:left="1440" w:hanging="360"/>
+      </w:pPr>
+      <w:rPr>
+        <w:rFonts w:ascii="Times New Roman" w:eastAsia="Calibri" w:hAnsi="Times New Roman" w:cs="Times New Roman" w:hint="default"/>
+      </w:rPr>
+    </w:lvl>
+    <w:lvl w:ilvl="1" w:tplc="04090003" w:tentative="1">
+      <w:start w:val="1"/>
+      <w:numFmt w:val="bullet"/>
+      <w:lvlText w:val="o"/>
+      <w:lvlJc w:val="left"/>
+      <w:pPr>
+        <w:ind w:left="2160" w:hanging="360"/>
+      </w:pPr>
+      <w:rPr>
+        <w:rFonts w:ascii="Courier New" w:hAnsi="Courier New" w:cs="Courier New" w:hint="default"/>
+      </w:rPr>
+    </w:lvl>
+    <w:lvl w:ilvl="2" w:tplc="04090005" w:tentative="1">
+      <w:start w:val="1"/>
+      <w:numFmt w:val="bullet"/>
+      <w:lvlText w:val=""/>
+      <w:lvlJc w:val="left"/>
+      <w:pPr>
+        <w:ind w:left="2880" w:hanging="360"/>
+      </w:pPr>
+      <w:rPr>
+        <w:rFonts w:ascii="Wingdings" w:hAnsi="Wingdings" w:hint="default"/>
+      </w:rPr>
+    </w:lvl>
+    <w:lvl w:ilvl="3" w:tplc="04090001" w:tentative="1">
+      <w:start w:val="1"/>
+      <w:numFmt w:val="bullet"/>
+      <w:lvlText w:val=""/>
+      <w:lvlJc w:val="left"/>
+      <w:pPr>
+        <w:ind w:left="3600" w:hanging="360"/>
+      </w:pPr>
+      <w:rPr>
+        <w:rFonts w:ascii="Symbol" w:hAnsi="Symbol" w:hint="default"/>
+      </w:rPr>
+    </w:lvl>
+    <w:lvl w:ilvl="4" w:tplc="04090003" w:tentative="1">
+      <w:start w:val="1"/>
+      <w:numFmt w:val="bullet"/>
+      <w:lvlText w:val="o"/>
+      <w:lvlJc w:val="left"/>
+      <w:pPr>
+        <w:ind w:left="4320" w:hanging="360"/>
+      </w:pPr>
+      <w:rPr>
+        <w:rFonts w:ascii="Courier New" w:hAnsi="Courier New" w:cs="Courier New" w:hint="default"/>
+      </w:rPr>
+    </w:lvl>
+    <w:lvl w:ilvl="5" w:tplc="04090005" w:tentative="1">
+      <w:start w:val="1"/>
+      <w:numFmt w:val="bullet"/>
+      <w:lvlText w:val=""/>
+      <w:lvlJc w:val="left"/>
+      <w:pPr>
+        <w:ind w:left="5040" w:hanging="360"/>
+      </w:pPr>
+      <w:rPr>
+        <w:rFonts w:ascii="Wingdings" w:hAnsi="Wingdings" w:hint="default"/>
+      </w:rPr>
+    </w:lvl>
+    <w:lvl w:ilvl="6" w:tplc="04090001" w:tentative="1">
+      <w:start w:val="1"/>
+      <w:numFmt w:val="bullet"/>
+      <w:lvlText w:val=""/>
+      <w:lvlJc w:val="left"/>
+      <w:pPr>
+        <w:ind w:left="5760" w:hanging="360"/>
+      </w:pPr>
+      <w:rPr>
+        <w:rFonts w:ascii="Symbol" w:hAnsi="Symbol" w:hint="default"/>
+      </w:rPr>
+    </w:lvl>
+    <w:lvl w:ilvl="7" w:tplc="04090003" w:tentative="1">
+      <w:start w:val="1"/>
+      <w:numFmt w:val="bullet"/>
+      <w:lvlText w:val="o"/>
+      <w:lvlJc w:val="left"/>
+      <w:pPr>
+        <w:ind w:left="6480" w:hanging="360"/>
+      </w:pPr>
+      <w:rPr>
+        <w:rFonts w:ascii="Courier New" w:hAnsi="Courier New" w:cs="Courier New" w:hint="default"/>
+      </w:rPr>
+    </w:lvl>
+    <w:lvl w:ilvl="8" w:tplc="04090005" w:tentative="1">
+      <w:start w:val="1"/>
+      <w:numFmt w:val="bullet"/>
+      <w:lvlText w:val=""/>
+      <w:lvlJc w:val="left"/>
+      <w:pPr>
+        <w:ind w:left="7200" w:hanging="360"/>
+      </w:pPr>
+      <w:rPr>
+        <w:rFonts w:ascii="Wingdings" w:hAnsi="Wingdings" w:hint="default"/>
+      </w:rPr>
+    </w:lvl>
+  </w:abstractNum>
+  <w:abstractNum w:abstractNumId="1" w15:restartNumberingAfterBreak="0">
     <w:nsid w:val="084B4BE5"/>
     <w:multiLevelType w:val="multilevel"/>
     <w:tmpl w:val="7FDA6070"/>
@@ -3881,7 +4473,7 @@
       </w:rPr>
     </w:lvl>
   </w:abstractNum>
-  <w:abstractNum w:abstractNumId="1" w15:restartNumberingAfterBreak="0">
+  <w:abstractNum w:abstractNumId="2" w15:restartNumberingAfterBreak="0">
     <w:nsid w:val="08DC068C"/>
     <w:multiLevelType w:val="multilevel"/>
     <w:tmpl w:val="9A06444E"/>
@@ -3994,7 +4586,7 @@
       </w:pPr>
     </w:lvl>
   </w:abstractNum>
-  <w:abstractNum w:abstractNumId="2" w15:restartNumberingAfterBreak="0">
+  <w:abstractNum w:abstractNumId="3" w15:restartNumberingAfterBreak="0">
     <w:nsid w:val="0A83690B"/>
     <w:multiLevelType w:val="multilevel"/>
     <w:tmpl w:val="159C7B8C"/>
@@ -4107,7 +4699,603 @@
       </w:pPr>
     </w:lvl>
   </w:abstractNum>
-  <w:abstractNum w:abstractNumId="3" w15:restartNumberingAfterBreak="0">
+  <w:abstractNum w:abstractNumId="4" w15:restartNumberingAfterBreak="0">
+    <w:nsid w:val="0C827FB9"/>
+    <w:multiLevelType w:val="multilevel"/>
+    <w:tmpl w:val="51D25528"/>
+    <w:lvl w:ilvl="0">
+      <w:start w:val="1"/>
+      <w:numFmt w:val="bullet"/>
+      <w:lvlText w:val=""/>
+      <w:lvlJc w:val="left"/>
+      <w:pPr>
+        <w:tabs>
+          <w:tab w:val="num" w:pos="720"/>
+        </w:tabs>
+        <w:ind w:left="720" w:hanging="360"/>
+      </w:pPr>
+      <w:rPr>
+        <w:rFonts w:ascii="Symbol" w:hAnsi="Symbol" w:hint="default"/>
+        <w:sz w:val="20"/>
+      </w:rPr>
+    </w:lvl>
+    <w:lvl w:ilvl="1" w:tentative="1">
+      <w:start w:val="1"/>
+      <w:numFmt w:val="bullet"/>
+      <w:lvlText w:val="o"/>
+      <w:lvlJc w:val="left"/>
+      <w:pPr>
+        <w:tabs>
+          <w:tab w:val="num" w:pos="1440"/>
+        </w:tabs>
+        <w:ind w:left="1440" w:hanging="360"/>
+      </w:pPr>
+      <w:rPr>
+        <w:rFonts w:ascii="Courier New" w:hAnsi="Courier New" w:hint="default"/>
+        <w:sz w:val="20"/>
+      </w:rPr>
+    </w:lvl>
+    <w:lvl w:ilvl="2" w:tentative="1">
+      <w:start w:val="1"/>
+      <w:numFmt w:val="bullet"/>
+      <w:lvlText w:val=""/>
+      <w:lvlJc w:val="left"/>
+      <w:pPr>
+        <w:tabs>
+          <w:tab w:val="num" w:pos="2160"/>
+        </w:tabs>
+        <w:ind w:left="2160" w:hanging="360"/>
+      </w:pPr>
+      <w:rPr>
+        <w:rFonts w:ascii="Wingdings" w:hAnsi="Wingdings" w:hint="default"/>
+        <w:sz w:val="20"/>
+      </w:rPr>
+    </w:lvl>
+    <w:lvl w:ilvl="3" w:tentative="1">
+      <w:start w:val="1"/>
+      <w:numFmt w:val="bullet"/>
+      <w:lvlText w:val=""/>
+      <w:lvlJc w:val="left"/>
+      <w:pPr>
+        <w:tabs>
+          <w:tab w:val="num" w:pos="2880"/>
+        </w:tabs>
+        <w:ind w:left="2880" w:hanging="360"/>
+      </w:pPr>
+      <w:rPr>
+        <w:rFonts w:ascii="Wingdings" w:hAnsi="Wingdings" w:hint="default"/>
+        <w:sz w:val="20"/>
+      </w:rPr>
+    </w:lvl>
+    <w:lvl w:ilvl="4" w:tentative="1">
+      <w:start w:val="1"/>
+      <w:numFmt w:val="bullet"/>
+      <w:lvlText w:val=""/>
+      <w:lvlJc w:val="left"/>
+      <w:pPr>
+        <w:tabs>
+          <w:tab w:val="num" w:pos="3600"/>
+        </w:tabs>
+        <w:ind w:left="3600" w:hanging="360"/>
+      </w:pPr>
+      <w:rPr>
+        <w:rFonts w:ascii="Wingdings" w:hAnsi="Wingdings" w:hint="default"/>
+        <w:sz w:val="20"/>
+      </w:rPr>
+    </w:lvl>
+    <w:lvl w:ilvl="5" w:tentative="1">
+      <w:start w:val="1"/>
+      <w:numFmt w:val="bullet"/>
+      <w:lvlText w:val=""/>
+      <w:lvlJc w:val="left"/>
+      <w:pPr>
+        <w:tabs>
+          <w:tab w:val="num" w:pos="4320"/>
+        </w:tabs>
+        <w:ind w:left="4320" w:hanging="360"/>
+      </w:pPr>
+      <w:rPr>
+        <w:rFonts w:ascii="Wingdings" w:hAnsi="Wingdings" w:hint="default"/>
+        <w:sz w:val="20"/>
+      </w:rPr>
+    </w:lvl>
+    <w:lvl w:ilvl="6" w:tentative="1">
+      <w:start w:val="1"/>
+      <w:numFmt w:val="bullet"/>
+      <w:lvlText w:val=""/>
+      <w:lvlJc w:val="left"/>
+      <w:pPr>
+        <w:tabs>
+          <w:tab w:val="num" w:pos="5040"/>
+        </w:tabs>
+        <w:ind w:left="5040" w:hanging="360"/>
+      </w:pPr>
+      <w:rPr>
+        <w:rFonts w:ascii="Wingdings" w:hAnsi="Wingdings" w:hint="default"/>
+        <w:sz w:val="20"/>
+      </w:rPr>
+    </w:lvl>
+    <w:lvl w:ilvl="7" w:tentative="1">
+      <w:start w:val="1"/>
+      <w:numFmt w:val="bullet"/>
+      <w:lvlText w:val=""/>
+      <w:lvlJc w:val="left"/>
+      <w:pPr>
+        <w:tabs>
+          <w:tab w:val="num" w:pos="5760"/>
+        </w:tabs>
+        <w:ind w:left="5760" w:hanging="360"/>
+      </w:pPr>
+      <w:rPr>
+        <w:rFonts w:ascii="Wingdings" w:hAnsi="Wingdings" w:hint="default"/>
+        <w:sz w:val="20"/>
+      </w:rPr>
+    </w:lvl>
+    <w:lvl w:ilvl="8" w:tentative="1">
+      <w:start w:val="1"/>
+      <w:numFmt w:val="bullet"/>
+      <w:lvlText w:val=""/>
+      <w:lvlJc w:val="left"/>
+      <w:pPr>
+        <w:tabs>
+          <w:tab w:val="num" w:pos="6480"/>
+        </w:tabs>
+        <w:ind w:left="6480" w:hanging="360"/>
+      </w:pPr>
+      <w:rPr>
+        <w:rFonts w:ascii="Wingdings" w:hAnsi="Wingdings" w:hint="default"/>
+        <w:sz w:val="20"/>
+      </w:rPr>
+    </w:lvl>
+  </w:abstractNum>
+  <w:abstractNum w:abstractNumId="5" w15:restartNumberingAfterBreak="0">
+    <w:nsid w:val="13217FA7"/>
+    <w:multiLevelType w:val="multilevel"/>
+    <w:tmpl w:val="E00A8190"/>
+    <w:lvl w:ilvl="0">
+      <w:start w:val="1"/>
+      <w:numFmt w:val="bullet"/>
+      <w:lvlText w:val=""/>
+      <w:lvlJc w:val="left"/>
+      <w:pPr>
+        <w:tabs>
+          <w:tab w:val="num" w:pos="1440"/>
+        </w:tabs>
+        <w:ind w:left="1440" w:hanging="360"/>
+      </w:pPr>
+      <w:rPr>
+        <w:rFonts w:ascii="Symbol" w:hAnsi="Symbol" w:hint="default"/>
+        <w:sz w:val="20"/>
+      </w:rPr>
+    </w:lvl>
+    <w:lvl w:ilvl="1" w:tentative="1">
+      <w:start w:val="1"/>
+      <w:numFmt w:val="bullet"/>
+      <w:lvlText w:val="o"/>
+      <w:lvlJc w:val="left"/>
+      <w:pPr>
+        <w:tabs>
+          <w:tab w:val="num" w:pos="2160"/>
+        </w:tabs>
+        <w:ind w:left="2160" w:hanging="360"/>
+      </w:pPr>
+      <w:rPr>
+        <w:rFonts w:ascii="Courier New" w:hAnsi="Courier New" w:hint="default"/>
+        <w:sz w:val="20"/>
+      </w:rPr>
+    </w:lvl>
+    <w:lvl w:ilvl="2" w:tentative="1">
+      <w:start w:val="1"/>
+      <w:numFmt w:val="bullet"/>
+      <w:lvlText w:val=""/>
+      <w:lvlJc w:val="left"/>
+      <w:pPr>
+        <w:tabs>
+          <w:tab w:val="num" w:pos="2880"/>
+        </w:tabs>
+        <w:ind w:left="2880" w:hanging="360"/>
+      </w:pPr>
+      <w:rPr>
+        <w:rFonts w:ascii="Wingdings" w:hAnsi="Wingdings" w:hint="default"/>
+        <w:sz w:val="20"/>
+      </w:rPr>
+    </w:lvl>
+    <w:lvl w:ilvl="3" w:tentative="1">
+      <w:start w:val="1"/>
+      <w:numFmt w:val="bullet"/>
+      <w:lvlText w:val=""/>
+      <w:lvlJc w:val="left"/>
+      <w:pPr>
+        <w:tabs>
+          <w:tab w:val="num" w:pos="3600"/>
+        </w:tabs>
+        <w:ind w:left="3600" w:hanging="360"/>
+      </w:pPr>
+      <w:rPr>
+        <w:rFonts w:ascii="Wingdings" w:hAnsi="Wingdings" w:hint="default"/>
+        <w:sz w:val="20"/>
+      </w:rPr>
+    </w:lvl>
+    <w:lvl w:ilvl="4" w:tentative="1">
+      <w:start w:val="1"/>
+      <w:numFmt w:val="bullet"/>
+      <w:lvlText w:val=""/>
+      <w:lvlJc w:val="left"/>
+      <w:pPr>
+        <w:tabs>
+          <w:tab w:val="num" w:pos="4320"/>
+        </w:tabs>
+        <w:ind w:left="4320" w:hanging="360"/>
+      </w:pPr>
+      <w:rPr>
+        <w:rFonts w:ascii="Wingdings" w:hAnsi="Wingdings" w:hint="default"/>
+        <w:sz w:val="20"/>
+      </w:rPr>
+    </w:lvl>
+    <w:lvl w:ilvl="5" w:tentative="1">
+      <w:start w:val="1"/>
+      <w:numFmt w:val="bullet"/>
+      <w:lvlText w:val=""/>
+      <w:lvlJc w:val="left"/>
+      <w:pPr>
+        <w:tabs>
+          <w:tab w:val="num" w:pos="5040"/>
+        </w:tabs>
+        <w:ind w:left="5040" w:hanging="360"/>
+      </w:pPr>
+      <w:rPr>
+        <w:rFonts w:ascii="Wingdings" w:hAnsi="Wingdings" w:hint="default"/>
+        <w:sz w:val="20"/>
+      </w:rPr>
+    </w:lvl>
+    <w:lvl w:ilvl="6" w:tentative="1">
+      <w:start w:val="1"/>
+      <w:numFmt w:val="bullet"/>
+      <w:lvlText w:val=""/>
+      <w:lvlJc w:val="left"/>
+      <w:pPr>
+        <w:tabs>
+          <w:tab w:val="num" w:pos="5760"/>
+        </w:tabs>
+        <w:ind w:left="5760" w:hanging="360"/>
+      </w:pPr>
+      <w:rPr>
+        <w:rFonts w:ascii="Wingdings" w:hAnsi="Wingdings" w:hint="default"/>
+        <w:sz w:val="20"/>
+      </w:rPr>
+    </w:lvl>
+    <w:lvl w:ilvl="7" w:tentative="1">
+      <w:start w:val="1"/>
+      <w:numFmt w:val="bullet"/>
+      <w:lvlText w:val=""/>
+      <w:lvlJc w:val="left"/>
+      <w:pPr>
+        <w:tabs>
+          <w:tab w:val="num" w:pos="6480"/>
+        </w:tabs>
+        <w:ind w:left="6480" w:hanging="360"/>
+      </w:pPr>
+      <w:rPr>
+        <w:rFonts w:ascii="Wingdings" w:hAnsi="Wingdings" w:hint="default"/>
+        <w:sz w:val="20"/>
+      </w:rPr>
+    </w:lvl>
+    <w:lvl w:ilvl="8" w:tentative="1">
+      <w:start w:val="1"/>
+      <w:numFmt w:val="bullet"/>
+      <w:lvlText w:val=""/>
+      <w:lvlJc w:val="left"/>
+      <w:pPr>
+        <w:tabs>
+          <w:tab w:val="num" w:pos="7200"/>
+        </w:tabs>
+        <w:ind w:left="7200" w:hanging="360"/>
+      </w:pPr>
+      <w:rPr>
+        <w:rFonts w:ascii="Wingdings" w:hAnsi="Wingdings" w:hint="default"/>
+        <w:sz w:val="20"/>
+      </w:rPr>
+    </w:lvl>
+  </w:abstractNum>
+  <w:abstractNum w:abstractNumId="6" w15:restartNumberingAfterBreak="0">
+    <w:nsid w:val="159705D8"/>
+    <w:multiLevelType w:val="multilevel"/>
+    <w:tmpl w:val="A61A9D2E"/>
+    <w:lvl w:ilvl="0">
+      <w:start w:val="1"/>
+      <w:numFmt w:val="bullet"/>
+      <w:lvlText w:val=""/>
+      <w:lvlJc w:val="left"/>
+      <w:pPr>
+        <w:tabs>
+          <w:tab w:val="num" w:pos="1800"/>
+        </w:tabs>
+        <w:ind w:left="1800" w:hanging="360"/>
+      </w:pPr>
+      <w:rPr>
+        <w:rFonts w:ascii="Symbol" w:hAnsi="Symbol" w:hint="default"/>
+        <w:sz w:val="20"/>
+      </w:rPr>
+    </w:lvl>
+    <w:lvl w:ilvl="1" w:tentative="1">
+      <w:start w:val="1"/>
+      <w:numFmt w:val="bullet"/>
+      <w:lvlText w:val="o"/>
+      <w:lvlJc w:val="left"/>
+      <w:pPr>
+        <w:tabs>
+          <w:tab w:val="num" w:pos="2520"/>
+        </w:tabs>
+        <w:ind w:left="2520" w:hanging="360"/>
+      </w:pPr>
+      <w:rPr>
+        <w:rFonts w:ascii="Courier New" w:hAnsi="Courier New" w:hint="default"/>
+        <w:sz w:val="20"/>
+      </w:rPr>
+    </w:lvl>
+    <w:lvl w:ilvl="2" w:tentative="1">
+      <w:start w:val="1"/>
+      <w:numFmt w:val="bullet"/>
+      <w:lvlText w:val=""/>
+      <w:lvlJc w:val="left"/>
+      <w:pPr>
+        <w:tabs>
+          <w:tab w:val="num" w:pos="3240"/>
+        </w:tabs>
+        <w:ind w:left="3240" w:hanging="360"/>
+      </w:pPr>
+      <w:rPr>
+        <w:rFonts w:ascii="Wingdings" w:hAnsi="Wingdings" w:hint="default"/>
+        <w:sz w:val="20"/>
+      </w:rPr>
+    </w:lvl>
+    <w:lvl w:ilvl="3" w:tentative="1">
+      <w:start w:val="1"/>
+      <w:numFmt w:val="bullet"/>
+      <w:lvlText w:val=""/>
+      <w:lvlJc w:val="left"/>
+      <w:pPr>
+        <w:tabs>
+          <w:tab w:val="num" w:pos="3960"/>
+        </w:tabs>
+        <w:ind w:left="3960" w:hanging="360"/>
+      </w:pPr>
+      <w:rPr>
+        <w:rFonts w:ascii="Wingdings" w:hAnsi="Wingdings" w:hint="default"/>
+        <w:sz w:val="20"/>
+      </w:rPr>
+    </w:lvl>
+    <w:lvl w:ilvl="4" w:tentative="1">
+      <w:start w:val="1"/>
+      <w:numFmt w:val="bullet"/>
+      <w:lvlText w:val=""/>
+      <w:lvlJc w:val="left"/>
+      <w:pPr>
+        <w:tabs>
+          <w:tab w:val="num" w:pos="4680"/>
+        </w:tabs>
+        <w:ind w:left="4680" w:hanging="360"/>
+      </w:pPr>
+      <w:rPr>
+        <w:rFonts w:ascii="Wingdings" w:hAnsi="Wingdings" w:hint="default"/>
+        <w:sz w:val="20"/>
+      </w:rPr>
+    </w:lvl>
+    <w:lvl w:ilvl="5" w:tentative="1">
+      <w:start w:val="1"/>
+      <w:numFmt w:val="bullet"/>
+      <w:lvlText w:val=""/>
+      <w:lvlJc w:val="left"/>
+      <w:pPr>
+        <w:tabs>
+          <w:tab w:val="num" w:pos="5400"/>
+        </w:tabs>
+        <w:ind w:left="5400" w:hanging="360"/>
+      </w:pPr>
+      <w:rPr>
+        <w:rFonts w:ascii="Wingdings" w:hAnsi="Wingdings" w:hint="default"/>
+        <w:sz w:val="20"/>
+      </w:rPr>
+    </w:lvl>
+    <w:lvl w:ilvl="6" w:tentative="1">
+      <w:start w:val="1"/>
+      <w:numFmt w:val="bullet"/>
+      <w:lvlText w:val=""/>
+      <w:lvlJc w:val="left"/>
+      <w:pPr>
+        <w:tabs>
+          <w:tab w:val="num" w:pos="6120"/>
+        </w:tabs>
+        <w:ind w:left="6120" w:hanging="360"/>
+      </w:pPr>
+      <w:rPr>
+        <w:rFonts w:ascii="Wingdings" w:hAnsi="Wingdings" w:hint="default"/>
+        <w:sz w:val="20"/>
+      </w:rPr>
+    </w:lvl>
+    <w:lvl w:ilvl="7" w:tentative="1">
+      <w:start w:val="1"/>
+      <w:numFmt w:val="bullet"/>
+      <w:lvlText w:val=""/>
+      <w:lvlJc w:val="left"/>
+      <w:pPr>
+        <w:tabs>
+          <w:tab w:val="num" w:pos="6840"/>
+        </w:tabs>
+        <w:ind w:left="6840" w:hanging="360"/>
+      </w:pPr>
+      <w:rPr>
+        <w:rFonts w:ascii="Wingdings" w:hAnsi="Wingdings" w:hint="default"/>
+        <w:sz w:val="20"/>
+      </w:rPr>
+    </w:lvl>
+    <w:lvl w:ilvl="8" w:tentative="1">
+      <w:start w:val="1"/>
+      <w:numFmt w:val="bullet"/>
+      <w:lvlText w:val=""/>
+      <w:lvlJc w:val="left"/>
+      <w:pPr>
+        <w:tabs>
+          <w:tab w:val="num" w:pos="7560"/>
+        </w:tabs>
+        <w:ind w:left="7560" w:hanging="360"/>
+      </w:pPr>
+      <w:rPr>
+        <w:rFonts w:ascii="Wingdings" w:hAnsi="Wingdings" w:hint="default"/>
+        <w:sz w:val="20"/>
+      </w:rPr>
+    </w:lvl>
+  </w:abstractNum>
+  <w:abstractNum w:abstractNumId="7" w15:restartNumberingAfterBreak="0">
+    <w:nsid w:val="1756761F"/>
+    <w:multiLevelType w:val="multilevel"/>
+    <w:tmpl w:val="4FF01D28"/>
+    <w:lvl w:ilvl="0">
+      <w:start w:val="2"/>
+      <w:numFmt w:val="bullet"/>
+      <w:lvlText w:val="-"/>
+      <w:lvlJc w:val="left"/>
+      <w:pPr>
+        <w:tabs>
+          <w:tab w:val="num" w:pos="1800"/>
+        </w:tabs>
+        <w:ind w:left="1800" w:hanging="360"/>
+      </w:pPr>
+      <w:rPr>
+        <w:rFonts w:ascii="Times New Roman" w:eastAsia="Calibri" w:hAnsi="Times New Roman" w:cs="Times New Roman" w:hint="default"/>
+        <w:sz w:val="20"/>
+      </w:rPr>
+    </w:lvl>
+    <w:lvl w:ilvl="1" w:tentative="1">
+      <w:start w:val="1"/>
+      <w:numFmt w:val="bullet"/>
+      <w:lvlText w:val="o"/>
+      <w:lvlJc w:val="left"/>
+      <w:pPr>
+        <w:tabs>
+          <w:tab w:val="num" w:pos="2520"/>
+        </w:tabs>
+        <w:ind w:left="2520" w:hanging="360"/>
+      </w:pPr>
+      <w:rPr>
+        <w:rFonts w:ascii="Courier New" w:hAnsi="Courier New" w:hint="default"/>
+        <w:sz w:val="20"/>
+      </w:rPr>
+    </w:lvl>
+    <w:lvl w:ilvl="2" w:tentative="1">
+      <w:start w:val="1"/>
+      <w:numFmt w:val="bullet"/>
+      <w:lvlText w:val=""/>
+      <w:lvlJc w:val="left"/>
+      <w:pPr>
+        <w:tabs>
+          <w:tab w:val="num" w:pos="3240"/>
+        </w:tabs>
+        <w:ind w:left="3240" w:hanging="360"/>
+      </w:pPr>
+      <w:rPr>
+        <w:rFonts w:ascii="Wingdings" w:hAnsi="Wingdings" w:hint="default"/>
+        <w:sz w:val="20"/>
+      </w:rPr>
+    </w:lvl>
+    <w:lvl w:ilvl="3" w:tentative="1">
+      <w:start w:val="1"/>
+      <w:numFmt w:val="bullet"/>
+      <w:lvlText w:val=""/>
+      <w:lvlJc w:val="left"/>
+      <w:pPr>
+        <w:tabs>
+          <w:tab w:val="num" w:pos="3960"/>
+        </w:tabs>
+        <w:ind w:left="3960" w:hanging="360"/>
+      </w:pPr>
+      <w:rPr>
+        <w:rFonts w:ascii="Wingdings" w:hAnsi="Wingdings" w:hint="default"/>
+        <w:sz w:val="20"/>
+      </w:rPr>
+    </w:lvl>
+    <w:lvl w:ilvl="4" w:tentative="1">
+      <w:start w:val="1"/>
+      <w:numFmt w:val="bullet"/>
+      <w:lvlText w:val=""/>
+      <w:lvlJc w:val="left"/>
+      <w:pPr>
+        <w:tabs>
+          <w:tab w:val="num" w:pos="4680"/>
+        </w:tabs>
+        <w:ind w:left="4680" w:hanging="360"/>
+      </w:pPr>
+      <w:rPr>
+        <w:rFonts w:ascii="Wingdings" w:hAnsi="Wingdings" w:hint="default"/>
+        <w:sz w:val="20"/>
+      </w:rPr>
+    </w:lvl>
+    <w:lvl w:ilvl="5" w:tentative="1">
+      <w:start w:val="1"/>
+      <w:numFmt w:val="bullet"/>
+      <w:lvlText w:val=""/>
+      <w:lvlJc w:val="left"/>
+      <w:pPr>
+        <w:tabs>
+          <w:tab w:val="num" w:pos="5400"/>
+        </w:tabs>
+        <w:ind w:left="5400" w:hanging="360"/>
+      </w:pPr>
+      <w:rPr>
+        <w:rFonts w:ascii="Wingdings" w:hAnsi="Wingdings" w:hint="default"/>
+        <w:sz w:val="20"/>
+      </w:rPr>
+    </w:lvl>
+    <w:lvl w:ilvl="6" w:tentative="1">
+      <w:start w:val="1"/>
+      <w:numFmt w:val="bullet"/>
+      <w:lvlText w:val=""/>
+      <w:lvlJc w:val="left"/>
+      <w:pPr>
+        <w:tabs>
+          <w:tab w:val="num" w:pos="6120"/>
+        </w:tabs>
+        <w:ind w:left="6120" w:hanging="360"/>
+      </w:pPr>
+      <w:rPr>
+        <w:rFonts w:ascii="Wingdings" w:hAnsi="Wingdings" w:hint="default"/>
+        <w:sz w:val="20"/>
+      </w:rPr>
+    </w:lvl>
+    <w:lvl w:ilvl="7" w:tentative="1">
+      <w:start w:val="1"/>
+      <w:numFmt w:val="bullet"/>
+      <w:lvlText w:val=""/>
+      <w:lvlJc w:val="left"/>
+      <w:pPr>
+        <w:tabs>
+          <w:tab w:val="num" w:pos="6840"/>
+        </w:tabs>
+        <w:ind w:left="6840" w:hanging="360"/>
+      </w:pPr>
+      <w:rPr>
+        <w:rFonts w:ascii="Wingdings" w:hAnsi="Wingdings" w:hint="default"/>
+        <w:sz w:val="20"/>
+      </w:rPr>
+    </w:lvl>
+    <w:lvl w:ilvl="8" w:tentative="1">
+      <w:start w:val="1"/>
+      <w:numFmt w:val="bullet"/>
+      <w:lvlText w:val=""/>
+      <w:lvlJc w:val="left"/>
+      <w:pPr>
+        <w:tabs>
+          <w:tab w:val="num" w:pos="7560"/>
+        </w:tabs>
+        <w:ind w:left="7560" w:hanging="360"/>
+      </w:pPr>
+      <w:rPr>
+        <w:rFonts w:ascii="Wingdings" w:hAnsi="Wingdings" w:hint="default"/>
+        <w:sz w:val="20"/>
+      </w:rPr>
+    </w:lvl>
+  </w:abstractNum>
+  <w:abstractNum w:abstractNumId="8" w15:restartNumberingAfterBreak="0">
     <w:nsid w:val="20D13732"/>
     <w:multiLevelType w:val="multilevel"/>
     <w:tmpl w:val="5DACFDCA"/>
@@ -4220,7 +5408,276 @@
       </w:pPr>
     </w:lvl>
   </w:abstractNum>
-  <w:abstractNum w:abstractNumId="4" w15:restartNumberingAfterBreak="0">
+  <w:abstractNum w:abstractNumId="9" w15:restartNumberingAfterBreak="0">
+    <w:nsid w:val="299D2B4E"/>
+    <w:multiLevelType w:val="multilevel"/>
+    <w:tmpl w:val="007C0D26"/>
+    <w:lvl w:ilvl="0">
+      <w:start w:val="1"/>
+      <w:numFmt w:val="decimal"/>
+      <w:lvlText w:val="%1."/>
+      <w:lvlJc w:val="left"/>
+      <w:pPr>
+        <w:ind w:left="720" w:hanging="360"/>
+      </w:pPr>
+      <w:rPr>
+        <w:rFonts w:hint="default"/>
+      </w:rPr>
+    </w:lvl>
+    <w:lvl w:ilvl="1">
+      <w:start w:val="1"/>
+      <w:numFmt w:val="decimal"/>
+      <w:isLgl/>
+      <w:lvlText w:val="%1.%2."/>
+      <w:lvlJc w:val="left"/>
+      <w:pPr>
+        <w:ind w:left="1440" w:hanging="720"/>
+      </w:pPr>
+      <w:rPr>
+        <w:rFonts w:hint="default"/>
+      </w:rPr>
+    </w:lvl>
+    <w:lvl w:ilvl="2">
+      <w:start w:val="2"/>
+      <w:numFmt w:val="bullet"/>
+      <w:lvlText w:val="-"/>
+      <w:lvlJc w:val="left"/>
+      <w:pPr>
+        <w:ind w:left="1440" w:hanging="360"/>
+      </w:pPr>
+      <w:rPr>
+        <w:rFonts w:ascii="Times New Roman" w:eastAsia="Calibri" w:hAnsi="Times New Roman" w:cs="Times New Roman" w:hint="default"/>
+      </w:rPr>
+    </w:lvl>
+    <w:lvl w:ilvl="3">
+      <w:start w:val="1"/>
+      <w:numFmt w:val="decimal"/>
+      <w:isLgl/>
+      <w:lvlText w:val="%1.%2.%3.%4."/>
+      <w:lvlJc w:val="left"/>
+      <w:pPr>
+        <w:ind w:left="2520" w:hanging="1080"/>
+      </w:pPr>
+      <w:rPr>
+        <w:rFonts w:hint="default"/>
+      </w:rPr>
+    </w:lvl>
+    <w:lvl w:ilvl="4">
+      <w:start w:val="1"/>
+      <w:numFmt w:val="decimal"/>
+      <w:isLgl/>
+      <w:lvlText w:val="%1.%2.%3.%4.%5."/>
+      <w:lvlJc w:val="left"/>
+      <w:pPr>
+        <w:ind w:left="2880" w:hanging="1080"/>
+      </w:pPr>
+      <w:rPr>
+        <w:rFonts w:hint="default"/>
+      </w:rPr>
+    </w:lvl>
+    <w:lvl w:ilvl="5">
+      <w:start w:val="1"/>
+      <w:numFmt w:val="decimal"/>
+      <w:isLgl/>
+      <w:lvlText w:val="%1.%2.%3.%4.%5.%6."/>
+      <w:lvlJc w:val="left"/>
+      <w:pPr>
+        <w:ind w:left="3600" w:hanging="1440"/>
+      </w:pPr>
+      <w:rPr>
+        <w:rFonts w:hint="default"/>
+      </w:rPr>
+    </w:lvl>
+    <w:lvl w:ilvl="6">
+      <w:start w:val="1"/>
+      <w:numFmt w:val="decimal"/>
+      <w:isLgl/>
+      <w:lvlText w:val="%1.%2.%3.%4.%5.%6.%7."/>
+      <w:lvlJc w:val="left"/>
+      <w:pPr>
+        <w:ind w:left="3960" w:hanging="1440"/>
+      </w:pPr>
+      <w:rPr>
+        <w:rFonts w:hint="default"/>
+      </w:rPr>
+    </w:lvl>
+    <w:lvl w:ilvl="7">
+      <w:start w:val="1"/>
+      <w:numFmt w:val="decimal"/>
+      <w:isLgl/>
+      <w:lvlText w:val="%1.%2.%3.%4.%5.%6.%7.%8."/>
+      <w:lvlJc w:val="left"/>
+      <w:pPr>
+        <w:ind w:left="4680" w:hanging="1800"/>
+      </w:pPr>
+      <w:rPr>
+        <w:rFonts w:hint="default"/>
+      </w:rPr>
+    </w:lvl>
+    <w:lvl w:ilvl="8">
+      <w:start w:val="1"/>
+      <w:numFmt w:val="decimal"/>
+      <w:isLgl/>
+      <w:lvlText w:val="%1.%2.%3.%4.%5.%6.%7.%8.%9."/>
+      <w:lvlJc w:val="left"/>
+      <w:pPr>
+        <w:ind w:left="5040" w:hanging="1800"/>
+      </w:pPr>
+      <w:rPr>
+        <w:rFonts w:hint="default"/>
+      </w:rPr>
+    </w:lvl>
+  </w:abstractNum>
+  <w:abstractNum w:abstractNumId="10" w15:restartNumberingAfterBreak="0">
+    <w:nsid w:val="35704E0A"/>
+    <w:multiLevelType w:val="multilevel"/>
+    <w:tmpl w:val="4E5C83DE"/>
+    <w:lvl w:ilvl="0">
+      <w:start w:val="2"/>
+      <w:numFmt w:val="bullet"/>
+      <w:lvlText w:val="-"/>
+      <w:lvlJc w:val="left"/>
+      <w:pPr>
+        <w:tabs>
+          <w:tab w:val="num" w:pos="1440"/>
+        </w:tabs>
+        <w:ind w:left="1440" w:hanging="360"/>
+      </w:pPr>
+      <w:rPr>
+        <w:rFonts w:ascii="Times New Roman" w:eastAsia="Calibri" w:hAnsi="Times New Roman" w:cs="Times New Roman" w:hint="default"/>
+        <w:sz w:val="20"/>
+      </w:rPr>
+    </w:lvl>
+    <w:lvl w:ilvl="1" w:tentative="1">
+      <w:start w:val="1"/>
+      <w:numFmt w:val="bullet"/>
+      <w:lvlText w:val="o"/>
+      <w:lvlJc w:val="left"/>
+      <w:pPr>
+        <w:tabs>
+          <w:tab w:val="num" w:pos="2160"/>
+        </w:tabs>
+        <w:ind w:left="2160" w:hanging="360"/>
+      </w:pPr>
+      <w:rPr>
+        <w:rFonts w:ascii="Courier New" w:hAnsi="Courier New" w:hint="default"/>
+        <w:sz w:val="20"/>
+      </w:rPr>
+    </w:lvl>
+    <w:lvl w:ilvl="2" w:tentative="1">
+      <w:start w:val="1"/>
+      <w:numFmt w:val="bullet"/>
+      <w:lvlText w:val=""/>
+      <w:lvlJc w:val="left"/>
+      <w:pPr>
+        <w:tabs>
+          <w:tab w:val="num" w:pos="2880"/>
+        </w:tabs>
+        <w:ind w:left="2880" w:hanging="360"/>
+      </w:pPr>
+      <w:rPr>
+        <w:rFonts w:ascii="Wingdings" w:hAnsi="Wingdings" w:hint="default"/>
+        <w:sz w:val="20"/>
+      </w:rPr>
+    </w:lvl>
+    <w:lvl w:ilvl="3" w:tentative="1">
+      <w:start w:val="1"/>
+      <w:numFmt w:val="bullet"/>
+      <w:lvlText w:val=""/>
+      <w:lvlJc w:val="left"/>
+      <w:pPr>
+        <w:tabs>
+          <w:tab w:val="num" w:pos="3600"/>
+        </w:tabs>
+        <w:ind w:left="3600" w:hanging="360"/>
+      </w:pPr>
+      <w:rPr>
+        <w:rFonts w:ascii="Wingdings" w:hAnsi="Wingdings" w:hint="default"/>
+        <w:sz w:val="20"/>
+      </w:rPr>
+    </w:lvl>
+    <w:lvl w:ilvl="4" w:tentative="1">
+      <w:start w:val="1"/>
+      <w:numFmt w:val="bullet"/>
+      <w:lvlText w:val=""/>
+      <w:lvlJc w:val="left"/>
+      <w:pPr>
+        <w:tabs>
+          <w:tab w:val="num" w:pos="4320"/>
+        </w:tabs>
+        <w:ind w:left="4320" w:hanging="360"/>
+      </w:pPr>
+      <w:rPr>
+        <w:rFonts w:ascii="Wingdings" w:hAnsi="Wingdings" w:hint="default"/>
+        <w:sz w:val="20"/>
+      </w:rPr>
+    </w:lvl>
+    <w:lvl w:ilvl="5" w:tentative="1">
+      <w:start w:val="1"/>
+      <w:numFmt w:val="bullet"/>
+      <w:lvlText w:val=""/>
+      <w:lvlJc w:val="left"/>
+      <w:pPr>
+        <w:tabs>
+          <w:tab w:val="num" w:pos="5040"/>
+        </w:tabs>
+        <w:ind w:left="5040" w:hanging="360"/>
+      </w:pPr>
+      <w:rPr>
+        <w:rFonts w:ascii="Wingdings" w:hAnsi="Wingdings" w:hint="default"/>
+        <w:sz w:val="20"/>
+      </w:rPr>
+    </w:lvl>
+    <w:lvl w:ilvl="6" w:tentative="1">
+      <w:start w:val="1"/>
+      <w:numFmt w:val="bullet"/>
+      <w:lvlText w:val=""/>
+      <w:lvlJc w:val="left"/>
+      <w:pPr>
+        <w:tabs>
+          <w:tab w:val="num" w:pos="5760"/>
+        </w:tabs>
+        <w:ind w:left="5760" w:hanging="360"/>
+      </w:pPr>
+      <w:rPr>
+        <w:rFonts w:ascii="Wingdings" w:hAnsi="Wingdings" w:hint="default"/>
+        <w:sz w:val="20"/>
+      </w:rPr>
+    </w:lvl>
+    <w:lvl w:ilvl="7" w:tentative="1">
+      <w:start w:val="1"/>
+      <w:numFmt w:val="bullet"/>
+      <w:lvlText w:val=""/>
+      <w:lvlJc w:val="left"/>
+      <w:pPr>
+        <w:tabs>
+          <w:tab w:val="num" w:pos="6480"/>
+        </w:tabs>
+        <w:ind w:left="6480" w:hanging="360"/>
+      </w:pPr>
+      <w:rPr>
+        <w:rFonts w:ascii="Wingdings" w:hAnsi="Wingdings" w:hint="default"/>
+        <w:sz w:val="20"/>
+      </w:rPr>
+    </w:lvl>
+    <w:lvl w:ilvl="8" w:tentative="1">
+      <w:start w:val="1"/>
+      <w:numFmt w:val="bullet"/>
+      <w:lvlText w:val=""/>
+      <w:lvlJc w:val="left"/>
+      <w:pPr>
+        <w:tabs>
+          <w:tab w:val="num" w:pos="7200"/>
+        </w:tabs>
+        <w:ind w:left="7200" w:hanging="360"/>
+      </w:pPr>
+      <w:rPr>
+        <w:rFonts w:ascii="Wingdings" w:hAnsi="Wingdings" w:hint="default"/>
+        <w:sz w:val="20"/>
+      </w:rPr>
+    </w:lvl>
+  </w:abstractNum>
+  <w:abstractNum w:abstractNumId="11" w15:restartNumberingAfterBreak="0">
     <w:nsid w:val="42C67167"/>
     <w:multiLevelType w:val="hybridMultilevel"/>
     <w:tmpl w:val="F7F87668"/>
@@ -4309,7 +5766,7 @@
       </w:pPr>
     </w:lvl>
   </w:abstractNum>
-  <w:abstractNum w:abstractNumId="5" w15:restartNumberingAfterBreak="0">
+  <w:abstractNum w:abstractNumId="12" w15:restartNumberingAfterBreak="0">
     <w:nsid w:val="42F16807"/>
     <w:multiLevelType w:val="multilevel"/>
     <w:tmpl w:val="6DA6FCB0"/>
@@ -4430,7 +5887,7 @@
       </w:rPr>
     </w:lvl>
   </w:abstractNum>
-  <w:abstractNum w:abstractNumId="6" w15:restartNumberingAfterBreak="0">
+  <w:abstractNum w:abstractNumId="13" w15:restartNumberingAfterBreak="0">
     <w:nsid w:val="44E54CB9"/>
     <w:multiLevelType w:val="multilevel"/>
     <w:tmpl w:val="43FC7E06"/>
@@ -4579,7 +6036,305 @@
       </w:rPr>
     </w:lvl>
   </w:abstractNum>
-  <w:abstractNum w:abstractNumId="7" w15:restartNumberingAfterBreak="0">
+  <w:abstractNum w:abstractNumId="14" w15:restartNumberingAfterBreak="0">
+    <w:nsid w:val="5670484E"/>
+    <w:multiLevelType w:val="multilevel"/>
+    <w:tmpl w:val="64302298"/>
+    <w:lvl w:ilvl="0">
+      <w:start w:val="2"/>
+      <w:numFmt w:val="bullet"/>
+      <w:lvlText w:val="-"/>
+      <w:lvlJc w:val="left"/>
+      <w:pPr>
+        <w:tabs>
+          <w:tab w:val="num" w:pos="1800"/>
+        </w:tabs>
+        <w:ind w:left="1800" w:hanging="360"/>
+      </w:pPr>
+      <w:rPr>
+        <w:rFonts w:ascii="Times New Roman" w:eastAsia="Calibri" w:hAnsi="Times New Roman" w:cs="Times New Roman" w:hint="default"/>
+        <w:sz w:val="20"/>
+      </w:rPr>
+    </w:lvl>
+    <w:lvl w:ilvl="1" w:tentative="1">
+      <w:start w:val="1"/>
+      <w:numFmt w:val="bullet"/>
+      <w:lvlText w:val="o"/>
+      <w:lvlJc w:val="left"/>
+      <w:pPr>
+        <w:tabs>
+          <w:tab w:val="num" w:pos="2520"/>
+        </w:tabs>
+        <w:ind w:left="2520" w:hanging="360"/>
+      </w:pPr>
+      <w:rPr>
+        <w:rFonts w:ascii="Courier New" w:hAnsi="Courier New" w:hint="default"/>
+        <w:sz w:val="20"/>
+      </w:rPr>
+    </w:lvl>
+    <w:lvl w:ilvl="2" w:tentative="1">
+      <w:start w:val="1"/>
+      <w:numFmt w:val="bullet"/>
+      <w:lvlText w:val=""/>
+      <w:lvlJc w:val="left"/>
+      <w:pPr>
+        <w:tabs>
+          <w:tab w:val="num" w:pos="3240"/>
+        </w:tabs>
+        <w:ind w:left="3240" w:hanging="360"/>
+      </w:pPr>
+      <w:rPr>
+        <w:rFonts w:ascii="Wingdings" w:hAnsi="Wingdings" w:hint="default"/>
+        <w:sz w:val="20"/>
+      </w:rPr>
+    </w:lvl>
+    <w:lvl w:ilvl="3" w:tentative="1">
+      <w:start w:val="1"/>
+      <w:numFmt w:val="bullet"/>
+      <w:lvlText w:val=""/>
+      <w:lvlJc w:val="left"/>
+      <w:pPr>
+        <w:tabs>
+          <w:tab w:val="num" w:pos="3960"/>
+        </w:tabs>
+        <w:ind w:left="3960" w:hanging="360"/>
+      </w:pPr>
+      <w:rPr>
+        <w:rFonts w:ascii="Wingdings" w:hAnsi="Wingdings" w:hint="default"/>
+        <w:sz w:val="20"/>
+      </w:rPr>
+    </w:lvl>
+    <w:lvl w:ilvl="4" w:tentative="1">
+      <w:start w:val="1"/>
+      <w:numFmt w:val="bullet"/>
+      <w:lvlText w:val=""/>
+      <w:lvlJc w:val="left"/>
+      <w:pPr>
+        <w:tabs>
+          <w:tab w:val="num" w:pos="4680"/>
+        </w:tabs>
+        <w:ind w:left="4680" w:hanging="360"/>
+      </w:pPr>
+      <w:rPr>
+        <w:rFonts w:ascii="Wingdings" w:hAnsi="Wingdings" w:hint="default"/>
+        <w:sz w:val="20"/>
+      </w:rPr>
+    </w:lvl>
+    <w:lvl w:ilvl="5" w:tentative="1">
+      <w:start w:val="1"/>
+      <w:numFmt w:val="bullet"/>
+      <w:lvlText w:val=""/>
+      <w:lvlJc w:val="left"/>
+      <w:pPr>
+        <w:tabs>
+          <w:tab w:val="num" w:pos="5400"/>
+        </w:tabs>
+        <w:ind w:left="5400" w:hanging="360"/>
+      </w:pPr>
+      <w:rPr>
+        <w:rFonts w:ascii="Wingdings" w:hAnsi="Wingdings" w:hint="default"/>
+        <w:sz w:val="20"/>
+      </w:rPr>
+    </w:lvl>
+    <w:lvl w:ilvl="6" w:tentative="1">
+      <w:start w:val="1"/>
+      <w:numFmt w:val="bullet"/>
+      <w:lvlText w:val=""/>
+      <w:lvlJc w:val="left"/>
+      <w:pPr>
+        <w:tabs>
+          <w:tab w:val="num" w:pos="6120"/>
+        </w:tabs>
+        <w:ind w:left="6120" w:hanging="360"/>
+      </w:pPr>
+      <w:rPr>
+        <w:rFonts w:ascii="Wingdings" w:hAnsi="Wingdings" w:hint="default"/>
+        <w:sz w:val="20"/>
+      </w:rPr>
+    </w:lvl>
+    <w:lvl w:ilvl="7" w:tentative="1">
+      <w:start w:val="1"/>
+      <w:numFmt w:val="bullet"/>
+      <w:lvlText w:val=""/>
+      <w:lvlJc w:val="left"/>
+      <w:pPr>
+        <w:tabs>
+          <w:tab w:val="num" w:pos="6840"/>
+        </w:tabs>
+        <w:ind w:left="6840" w:hanging="360"/>
+      </w:pPr>
+      <w:rPr>
+        <w:rFonts w:ascii="Wingdings" w:hAnsi="Wingdings" w:hint="default"/>
+        <w:sz w:val="20"/>
+      </w:rPr>
+    </w:lvl>
+    <w:lvl w:ilvl="8" w:tentative="1">
+      <w:start w:val="1"/>
+      <w:numFmt w:val="bullet"/>
+      <w:lvlText w:val=""/>
+      <w:lvlJc w:val="left"/>
+      <w:pPr>
+        <w:tabs>
+          <w:tab w:val="num" w:pos="7560"/>
+        </w:tabs>
+        <w:ind w:left="7560" w:hanging="360"/>
+      </w:pPr>
+      <w:rPr>
+        <w:rFonts w:ascii="Wingdings" w:hAnsi="Wingdings" w:hint="default"/>
+        <w:sz w:val="20"/>
+      </w:rPr>
+    </w:lvl>
+  </w:abstractNum>
+  <w:abstractNum w:abstractNumId="15" w15:restartNumberingAfterBreak="0">
+    <w:nsid w:val="57F1002A"/>
+    <w:multiLevelType w:val="multilevel"/>
+    <w:tmpl w:val="D4822AC2"/>
+    <w:lvl w:ilvl="0">
+      <w:start w:val="1"/>
+      <w:numFmt w:val="bullet"/>
+      <w:lvlText w:val=""/>
+      <w:lvlJc w:val="left"/>
+      <w:pPr>
+        <w:tabs>
+          <w:tab w:val="num" w:pos="1800"/>
+        </w:tabs>
+        <w:ind w:left="1800" w:hanging="360"/>
+      </w:pPr>
+      <w:rPr>
+        <w:rFonts w:ascii="Symbol" w:hAnsi="Symbol" w:hint="default"/>
+        <w:sz w:val="20"/>
+      </w:rPr>
+    </w:lvl>
+    <w:lvl w:ilvl="1" w:tentative="1">
+      <w:start w:val="1"/>
+      <w:numFmt w:val="bullet"/>
+      <w:lvlText w:val="o"/>
+      <w:lvlJc w:val="left"/>
+      <w:pPr>
+        <w:tabs>
+          <w:tab w:val="num" w:pos="2520"/>
+        </w:tabs>
+        <w:ind w:left="2520" w:hanging="360"/>
+      </w:pPr>
+      <w:rPr>
+        <w:rFonts w:ascii="Courier New" w:hAnsi="Courier New" w:hint="default"/>
+        <w:sz w:val="20"/>
+      </w:rPr>
+    </w:lvl>
+    <w:lvl w:ilvl="2" w:tentative="1">
+      <w:start w:val="1"/>
+      <w:numFmt w:val="bullet"/>
+      <w:lvlText w:val=""/>
+      <w:lvlJc w:val="left"/>
+      <w:pPr>
+        <w:tabs>
+          <w:tab w:val="num" w:pos="3240"/>
+        </w:tabs>
+        <w:ind w:left="3240" w:hanging="360"/>
+      </w:pPr>
+      <w:rPr>
+        <w:rFonts w:ascii="Wingdings" w:hAnsi="Wingdings" w:hint="default"/>
+        <w:sz w:val="20"/>
+      </w:rPr>
+    </w:lvl>
+    <w:lvl w:ilvl="3" w:tentative="1">
+      <w:start w:val="1"/>
+      <w:numFmt w:val="bullet"/>
+      <w:lvlText w:val=""/>
+      <w:lvlJc w:val="left"/>
+      <w:pPr>
+        <w:tabs>
+          <w:tab w:val="num" w:pos="3960"/>
+        </w:tabs>
+        <w:ind w:left="3960" w:hanging="360"/>
+      </w:pPr>
+      <w:rPr>
+        <w:rFonts w:ascii="Wingdings" w:hAnsi="Wingdings" w:hint="default"/>
+        <w:sz w:val="20"/>
+      </w:rPr>
+    </w:lvl>
+    <w:lvl w:ilvl="4" w:tentative="1">
+      <w:start w:val="1"/>
+      <w:numFmt w:val="bullet"/>
+      <w:lvlText w:val=""/>
+      <w:lvlJc w:val="left"/>
+      <w:pPr>
+        <w:tabs>
+          <w:tab w:val="num" w:pos="4680"/>
+        </w:tabs>
+        <w:ind w:left="4680" w:hanging="360"/>
+      </w:pPr>
+      <w:rPr>
+        <w:rFonts w:ascii="Wingdings" w:hAnsi="Wingdings" w:hint="default"/>
+        <w:sz w:val="20"/>
+      </w:rPr>
+    </w:lvl>
+    <w:lvl w:ilvl="5" w:tentative="1">
+      <w:start w:val="1"/>
+      <w:numFmt w:val="bullet"/>
+      <w:lvlText w:val=""/>
+      <w:lvlJc w:val="left"/>
+      <w:pPr>
+        <w:tabs>
+          <w:tab w:val="num" w:pos="5400"/>
+        </w:tabs>
+        <w:ind w:left="5400" w:hanging="360"/>
+      </w:pPr>
+      <w:rPr>
+        <w:rFonts w:ascii="Wingdings" w:hAnsi="Wingdings" w:hint="default"/>
+        <w:sz w:val="20"/>
+      </w:rPr>
+    </w:lvl>
+    <w:lvl w:ilvl="6" w:tentative="1">
+      <w:start w:val="1"/>
+      <w:numFmt w:val="bullet"/>
+      <w:lvlText w:val=""/>
+      <w:lvlJc w:val="left"/>
+      <w:pPr>
+        <w:tabs>
+          <w:tab w:val="num" w:pos="6120"/>
+        </w:tabs>
+        <w:ind w:left="6120" w:hanging="360"/>
+      </w:pPr>
+      <w:rPr>
+        <w:rFonts w:ascii="Wingdings" w:hAnsi="Wingdings" w:hint="default"/>
+        <w:sz w:val="20"/>
+      </w:rPr>
+    </w:lvl>
+    <w:lvl w:ilvl="7" w:tentative="1">
+      <w:start w:val="1"/>
+      <w:numFmt w:val="bullet"/>
+      <w:lvlText w:val=""/>
+      <w:lvlJc w:val="left"/>
+      <w:pPr>
+        <w:tabs>
+          <w:tab w:val="num" w:pos="6840"/>
+        </w:tabs>
+        <w:ind w:left="6840" w:hanging="360"/>
+      </w:pPr>
+      <w:rPr>
+        <w:rFonts w:ascii="Wingdings" w:hAnsi="Wingdings" w:hint="default"/>
+        <w:sz w:val="20"/>
+      </w:rPr>
+    </w:lvl>
+    <w:lvl w:ilvl="8" w:tentative="1">
+      <w:start w:val="1"/>
+      <w:numFmt w:val="bullet"/>
+      <w:lvlText w:val=""/>
+      <w:lvlJc w:val="left"/>
+      <w:pPr>
+        <w:tabs>
+          <w:tab w:val="num" w:pos="7560"/>
+        </w:tabs>
+        <w:ind w:left="7560" w:hanging="360"/>
+      </w:pPr>
+      <w:rPr>
+        <w:rFonts w:ascii="Wingdings" w:hAnsi="Wingdings" w:hint="default"/>
+        <w:sz w:val="20"/>
+      </w:rPr>
+    </w:lvl>
+  </w:abstractNum>
+  <w:abstractNum w:abstractNumId="16" w15:restartNumberingAfterBreak="0">
     <w:nsid w:val="5A2C1E16"/>
     <w:multiLevelType w:val="multilevel"/>
     <w:tmpl w:val="DCAC61AA"/>
@@ -4692,7 +6447,7 @@
       </w:pPr>
     </w:lvl>
   </w:abstractNum>
-  <w:abstractNum w:abstractNumId="8" w15:restartNumberingAfterBreak="0">
+  <w:abstractNum w:abstractNumId="17" w15:restartNumberingAfterBreak="0">
     <w:nsid w:val="5A6D3FB1"/>
     <w:multiLevelType w:val="multilevel"/>
     <w:tmpl w:val="390C0430"/>
@@ -4805,29 +6560,299 @@
       </w:pPr>
     </w:lvl>
   </w:abstractNum>
+  <w:abstractNum w:abstractNumId="18" w15:restartNumberingAfterBreak="0">
+    <w:nsid w:val="62B51047"/>
+    <w:multiLevelType w:val="multilevel"/>
+    <w:tmpl w:val="6834FB74"/>
+    <w:lvl w:ilvl="0">
+      <w:start w:val="1"/>
+      <w:numFmt w:val="bullet"/>
+      <w:lvlText w:val=""/>
+      <w:lvlJc w:val="left"/>
+      <w:pPr>
+        <w:tabs>
+          <w:tab w:val="num" w:pos="2160"/>
+        </w:tabs>
+        <w:ind w:left="2160" w:hanging="360"/>
+      </w:pPr>
+      <w:rPr>
+        <w:rFonts w:ascii="Symbol" w:hAnsi="Symbol" w:hint="default"/>
+        <w:sz w:val="20"/>
+      </w:rPr>
+    </w:lvl>
+    <w:lvl w:ilvl="1" w:tentative="1">
+      <w:start w:val="1"/>
+      <w:numFmt w:val="bullet"/>
+      <w:lvlText w:val="o"/>
+      <w:lvlJc w:val="left"/>
+      <w:pPr>
+        <w:tabs>
+          <w:tab w:val="num" w:pos="2880"/>
+        </w:tabs>
+        <w:ind w:left="2880" w:hanging="360"/>
+      </w:pPr>
+      <w:rPr>
+        <w:rFonts w:ascii="Courier New" w:hAnsi="Courier New" w:hint="default"/>
+        <w:sz w:val="20"/>
+      </w:rPr>
+    </w:lvl>
+    <w:lvl w:ilvl="2" w:tentative="1">
+      <w:start w:val="1"/>
+      <w:numFmt w:val="bullet"/>
+      <w:lvlText w:val=""/>
+      <w:lvlJc w:val="left"/>
+      <w:pPr>
+        <w:tabs>
+          <w:tab w:val="num" w:pos="3600"/>
+        </w:tabs>
+        <w:ind w:left="3600" w:hanging="360"/>
+      </w:pPr>
+      <w:rPr>
+        <w:rFonts w:ascii="Wingdings" w:hAnsi="Wingdings" w:hint="default"/>
+        <w:sz w:val="20"/>
+      </w:rPr>
+    </w:lvl>
+    <w:lvl w:ilvl="3" w:tentative="1">
+      <w:start w:val="1"/>
+      <w:numFmt w:val="bullet"/>
+      <w:lvlText w:val=""/>
+      <w:lvlJc w:val="left"/>
+      <w:pPr>
+        <w:tabs>
+          <w:tab w:val="num" w:pos="4320"/>
+        </w:tabs>
+        <w:ind w:left="4320" w:hanging="360"/>
+      </w:pPr>
+      <w:rPr>
+        <w:rFonts w:ascii="Wingdings" w:hAnsi="Wingdings" w:hint="default"/>
+        <w:sz w:val="20"/>
+      </w:rPr>
+    </w:lvl>
+    <w:lvl w:ilvl="4" w:tentative="1">
+      <w:start w:val="1"/>
+      <w:numFmt w:val="bullet"/>
+      <w:lvlText w:val=""/>
+      <w:lvlJc w:val="left"/>
+      <w:pPr>
+        <w:tabs>
+          <w:tab w:val="num" w:pos="5040"/>
+        </w:tabs>
+        <w:ind w:left="5040" w:hanging="360"/>
+      </w:pPr>
+      <w:rPr>
+        <w:rFonts w:ascii="Wingdings" w:hAnsi="Wingdings" w:hint="default"/>
+        <w:sz w:val="20"/>
+      </w:rPr>
+    </w:lvl>
+    <w:lvl w:ilvl="5" w:tentative="1">
+      <w:start w:val="1"/>
+      <w:numFmt w:val="bullet"/>
+      <w:lvlText w:val=""/>
+      <w:lvlJc w:val="left"/>
+      <w:pPr>
+        <w:tabs>
+          <w:tab w:val="num" w:pos="5760"/>
+        </w:tabs>
+        <w:ind w:left="5760" w:hanging="360"/>
+      </w:pPr>
+      <w:rPr>
+        <w:rFonts w:ascii="Wingdings" w:hAnsi="Wingdings" w:hint="default"/>
+        <w:sz w:val="20"/>
+      </w:rPr>
+    </w:lvl>
+    <w:lvl w:ilvl="6" w:tentative="1">
+      <w:start w:val="1"/>
+      <w:numFmt w:val="bullet"/>
+      <w:lvlText w:val=""/>
+      <w:lvlJc w:val="left"/>
+      <w:pPr>
+        <w:tabs>
+          <w:tab w:val="num" w:pos="6480"/>
+        </w:tabs>
+        <w:ind w:left="6480" w:hanging="360"/>
+      </w:pPr>
+      <w:rPr>
+        <w:rFonts w:ascii="Wingdings" w:hAnsi="Wingdings" w:hint="default"/>
+        <w:sz w:val="20"/>
+      </w:rPr>
+    </w:lvl>
+    <w:lvl w:ilvl="7" w:tentative="1">
+      <w:start w:val="1"/>
+      <w:numFmt w:val="bullet"/>
+      <w:lvlText w:val=""/>
+      <w:lvlJc w:val="left"/>
+      <w:pPr>
+        <w:tabs>
+          <w:tab w:val="num" w:pos="7200"/>
+        </w:tabs>
+        <w:ind w:left="7200" w:hanging="360"/>
+      </w:pPr>
+      <w:rPr>
+        <w:rFonts w:ascii="Wingdings" w:hAnsi="Wingdings" w:hint="default"/>
+        <w:sz w:val="20"/>
+      </w:rPr>
+    </w:lvl>
+    <w:lvl w:ilvl="8" w:tentative="1">
+      <w:start w:val="1"/>
+      <w:numFmt w:val="bullet"/>
+      <w:lvlText w:val=""/>
+      <w:lvlJc w:val="left"/>
+      <w:pPr>
+        <w:tabs>
+          <w:tab w:val="num" w:pos="7920"/>
+        </w:tabs>
+        <w:ind w:left="7920" w:hanging="360"/>
+      </w:pPr>
+      <w:rPr>
+        <w:rFonts w:ascii="Wingdings" w:hAnsi="Wingdings" w:hint="default"/>
+        <w:sz w:val="20"/>
+      </w:rPr>
+    </w:lvl>
+  </w:abstractNum>
+  <w:abstractNum w:abstractNumId="19" w15:restartNumberingAfterBreak="0">
+    <w:nsid w:val="73316303"/>
+    <w:multiLevelType w:val="multilevel"/>
+    <w:tmpl w:val="33C8E988"/>
+    <w:lvl w:ilvl="0">
+      <w:start w:val="1"/>
+      <w:numFmt w:val="decimal"/>
+      <w:lvlText w:val="%1."/>
+      <w:lvlJc w:val="left"/>
+      <w:pPr>
+        <w:ind w:left="720" w:hanging="360"/>
+      </w:pPr>
+      <w:rPr>
+        <w:rFonts w:hint="default"/>
+      </w:rPr>
+    </w:lvl>
+    <w:lvl w:ilvl="1">
+      <w:start w:val="1"/>
+      <w:numFmt w:val="decimal"/>
+      <w:isLgl/>
+      <w:lvlText w:val="%1.%2."/>
+      <w:lvlJc w:val="left"/>
+      <w:pPr>
+        <w:ind w:left="1440" w:hanging="720"/>
+      </w:pPr>
+      <w:rPr>
+        <w:rFonts w:hint="default"/>
+      </w:rPr>
+    </w:lvl>
+    <w:lvl w:ilvl="2">
+      <w:start w:val="1"/>
+      <w:numFmt w:val="decimal"/>
+      <w:isLgl/>
+      <w:lvlText w:val="%1.%2.%3."/>
+      <w:lvlJc w:val="left"/>
+      <w:pPr>
+        <w:ind w:left="1800" w:hanging="720"/>
+      </w:pPr>
+      <w:rPr>
+        <w:rFonts w:hint="default"/>
+      </w:rPr>
+    </w:lvl>
+    <w:lvl w:ilvl="3">
+      <w:start w:val="1"/>
+      <w:numFmt w:val="decimal"/>
+      <w:isLgl/>
+      <w:lvlText w:val="%1.%2.%3.%4."/>
+      <w:lvlJc w:val="left"/>
+      <w:pPr>
+        <w:ind w:left="2520" w:hanging="1080"/>
+      </w:pPr>
+      <w:rPr>
+        <w:rFonts w:hint="default"/>
+      </w:rPr>
+    </w:lvl>
+    <w:lvl w:ilvl="4">
+      <w:start w:val="1"/>
+      <w:numFmt w:val="decimal"/>
+      <w:isLgl/>
+      <w:lvlText w:val="%1.%2.%3.%4.%5."/>
+      <w:lvlJc w:val="left"/>
+      <w:pPr>
+        <w:ind w:left="2880" w:hanging="1080"/>
+      </w:pPr>
+      <w:rPr>
+        <w:rFonts w:hint="default"/>
+      </w:rPr>
+    </w:lvl>
+    <w:lvl w:ilvl="5">
+      <w:start w:val="1"/>
+      <w:numFmt w:val="decimal"/>
+      <w:isLgl/>
+      <w:lvlText w:val="%1.%2.%3.%4.%5.%6."/>
+      <w:lvlJc w:val="left"/>
+      <w:pPr>
+        <w:ind w:left="3600" w:hanging="1440"/>
+      </w:pPr>
+      <w:rPr>
+        <w:rFonts w:hint="default"/>
+      </w:rPr>
+    </w:lvl>
+    <w:lvl w:ilvl="6">
+      <w:start w:val="1"/>
+      <w:numFmt w:val="decimal"/>
+      <w:isLgl/>
+      <w:lvlText w:val="%1.%2.%3.%4.%5.%6.%7."/>
+      <w:lvlJc w:val="left"/>
+      <w:pPr>
+        <w:ind w:left="3960" w:hanging="1440"/>
+      </w:pPr>
+      <w:rPr>
+        <w:rFonts w:hint="default"/>
+      </w:rPr>
+    </w:lvl>
+    <w:lvl w:ilvl="7">
+      <w:start w:val="1"/>
+      <w:numFmt w:val="decimal"/>
+      <w:isLgl/>
+      <w:lvlText w:val="%1.%2.%3.%4.%5.%6.%7.%8."/>
+      <w:lvlJc w:val="left"/>
+      <w:pPr>
+        <w:ind w:left="4680" w:hanging="1800"/>
+      </w:pPr>
+      <w:rPr>
+        <w:rFonts w:hint="default"/>
+      </w:rPr>
+    </w:lvl>
+    <w:lvl w:ilvl="8">
+      <w:start w:val="1"/>
+      <w:numFmt w:val="decimal"/>
+      <w:isLgl/>
+      <w:lvlText w:val="%1.%2.%3.%4.%5.%6.%7.%8.%9."/>
+      <w:lvlJc w:val="left"/>
+      <w:pPr>
+        <w:ind w:left="5040" w:hanging="1800"/>
+      </w:pPr>
+      <w:rPr>
+        <w:rFonts w:hint="default"/>
+      </w:rPr>
+    </w:lvl>
+  </w:abstractNum>
   <w:num w:numId="1" w16cid:durableId="1337613418">
-    <w:abstractNumId w:val="5"/>
+    <w:abstractNumId w:val="12"/>
   </w:num>
   <w:num w:numId="2" w16cid:durableId="587814076">
-    <w:abstractNumId w:val="0"/>
+    <w:abstractNumId w:val="1"/>
   </w:num>
   <w:num w:numId="3" w16cid:durableId="598224927">
+    <w:abstractNumId w:val="3"/>
+  </w:num>
+  <w:num w:numId="4" w16cid:durableId="2036492665">
+    <w:abstractNumId w:val="17"/>
+  </w:num>
+  <w:num w:numId="5" w16cid:durableId="696538680">
+    <w:abstractNumId w:val="13"/>
+  </w:num>
+  <w:num w:numId="6" w16cid:durableId="1667711976">
     <w:abstractNumId w:val="2"/>
   </w:num>
-  <w:num w:numId="4" w16cid:durableId="2036492665">
+  <w:num w:numId="7" w16cid:durableId="1930697537">
     <w:abstractNumId w:val="8"/>
   </w:num>
-  <w:num w:numId="5" w16cid:durableId="696538680">
-    <w:abstractNumId w:val="6"/>
-  </w:num>
-  <w:num w:numId="6" w16cid:durableId="1667711976">
-    <w:abstractNumId w:val="1"/>
-  </w:num>
-  <w:num w:numId="7" w16cid:durableId="1930697537">
-    <w:abstractNumId w:val="3"/>
-  </w:num>
   <w:num w:numId="8" w16cid:durableId="58872466">
-    <w:abstractNumId w:val="3"/>
+    <w:abstractNumId w:val="8"/>
     <w:lvlOverride w:ilvl="1">
       <w:lvl w:ilvl="1">
         <w:numFmt w:val="lowerLetter"/>
@@ -4837,7 +6862,7 @@
     </w:lvlOverride>
   </w:num>
   <w:num w:numId="9" w16cid:durableId="238828788">
-    <w:abstractNumId w:val="3"/>
+    <w:abstractNumId w:val="8"/>
     <w:lvlOverride w:ilvl="1">
       <w:lvl w:ilvl="1">
         <w:numFmt w:val="lowerLetter"/>
@@ -4847,7 +6872,7 @@
     </w:lvlOverride>
   </w:num>
   <w:num w:numId="10" w16cid:durableId="1803381130">
-    <w:abstractNumId w:val="7"/>
+    <w:abstractNumId w:val="16"/>
     <w:lvlOverride w:ilvl="0">
       <w:lvl w:ilvl="0">
         <w:numFmt w:val="decimal"/>
@@ -4857,7 +6882,40 @@
     </w:lvlOverride>
   </w:num>
   <w:num w:numId="11" w16cid:durableId="1482194208">
+    <w:abstractNumId w:val="11"/>
+  </w:num>
+  <w:num w:numId="12" w16cid:durableId="672218039">
+    <w:abstractNumId w:val="19"/>
+  </w:num>
+  <w:num w:numId="13" w16cid:durableId="1905875932">
+    <w:abstractNumId w:val="5"/>
+  </w:num>
+  <w:num w:numId="14" w16cid:durableId="47146698">
+    <w:abstractNumId w:val="0"/>
+  </w:num>
+  <w:num w:numId="15" w16cid:durableId="406535693">
+    <w:abstractNumId w:val="10"/>
+  </w:num>
+  <w:num w:numId="16" w16cid:durableId="864828027">
     <w:abstractNumId w:val="4"/>
+  </w:num>
+  <w:num w:numId="17" w16cid:durableId="361906973">
+    <w:abstractNumId w:val="9"/>
+  </w:num>
+  <w:num w:numId="18" w16cid:durableId="865170565">
+    <w:abstractNumId w:val="6"/>
+  </w:num>
+  <w:num w:numId="19" w16cid:durableId="527372884">
+    <w:abstractNumId w:val="18"/>
+  </w:num>
+  <w:num w:numId="20" w16cid:durableId="1542744383">
+    <w:abstractNumId w:val="15"/>
+  </w:num>
+  <w:num w:numId="21" w16cid:durableId="1340041844">
+    <w:abstractNumId w:val="7"/>
+  </w:num>
+  <w:num w:numId="22" w16cid:durableId="207959544">
+    <w:abstractNumId w:val="14"/>
   </w:num>
 </w:numbering>
 </file>

</xml_diff>